<commit_message>
report phieu kiem kho & phien nhap hang
</commit_message>
<xml_diff>
--- a/appWinform/appWinform/bin/Debug/reportPhieuNhap.docx
+++ b/appWinform/appWinform/bin/Debug/reportPhieuNhap.docx
@@ -87,7 +87,7 @@
           <w:szCs w:val="26"/>
           <w:lang w:val="en-US"/>
         </w:rPr>
-        <w:t>17/05/2022 - 11:38:17 AM</w:t>
+        <w:t>09/06/2022 - 10:05:47 PM</w:t>
       </w:r>
       <w:r>
         <w:rPr>
@@ -358,6 +358,53 @@
           <w:lang w:val="en-US"/>
         </w:rPr>
         <w:tab/>
+      </w:r>
+    </w:p>
+    <w:p>
+      <w:pPr>
+        <w:tabs>
+          <w:tab w:val="left" w:pos="4140"/>
+          <w:tab w:val="right" w:pos="8460"/>
+        </w:tabs>
+        <w:rPr>
+          <w:rFonts w:asciiTheme="majorHAnsi" w:hAnsiTheme="majorHAnsi" w:cstheme="majorHAnsi"/>
+          <w:b/>
+          <w:sz w:val="26"/>
+          <w:szCs w:val="26"/>
+          <w:lang w:val="en-US"/>
+        </w:rPr>
+      </w:pPr>
+      <w:r>
+        <w:rPr>
+          <w:rFonts w:asciiTheme="majorHAnsi" w:hAnsiTheme="majorHAnsi" w:cstheme="majorHAnsi"/>
+          <w:b/>
+          <w:sz w:val="26"/>
+          <w:szCs w:val="26"/>
+          <w:lang w:val="en-US"/>
+        </w:rPr>
+        <w:t xml:space="preserve">Tên sản phẩm </w:t>
+      </w:r>
+      <w:r>
+        <w:rPr>
+          <w:rFonts w:asciiTheme="majorHAnsi" w:hAnsiTheme="majorHAnsi" w:cstheme="majorHAnsi"/>
+          <w:b/>
+          <w:sz w:val="26"/>
+          <w:szCs w:val="26"/>
+          <w:lang w:val="en-US"/>
+        </w:rPr>
+        <w:tab/>
+        <w:t xml:space="preserve">Số lượng </w:t>
+      </w:r>
+      <w:r>
+        <w:rPr>
+          <w:rFonts w:asciiTheme="majorHAnsi" w:hAnsiTheme="majorHAnsi" w:cstheme="majorHAnsi"/>
+          <w:b/>
+          <w:sz w:val="26"/>
+          <w:szCs w:val="26"/>
+          <w:lang w:val="en-US"/>
+        </w:rPr>
+        <w:tab/>
+        <w:t>Đơn giá</w:t>
       </w:r>
     </w:p>
     <w:p>
@@ -368,7 +415,7 @@
         </w:tabs>
         <w:rPr>
           <w:rFonts w:asciiTheme="majorHAnsi" w:hAnsiTheme="majorHAnsi" w:cstheme="majorHAnsi"/>
-          <w:b/>
+          <w:bCs/>
           <w:sz w:val="26"/>
           <w:szCs w:val="26"/>
           <w:lang w:val="en-US"/>
@@ -377,34 +424,256 @@
       <w:r>
         <w:rPr>
           <w:rFonts w:asciiTheme="majorHAnsi" w:hAnsiTheme="majorHAnsi" w:cstheme="majorHAnsi"/>
-          <w:b/>
-          <w:sz w:val="26"/>
-          <w:szCs w:val="26"/>
-          <w:lang w:val="en-US"/>
-        </w:rPr>
-        <w:t xml:space="preserve">Tên sản phẩm </w:t>
-      </w:r>
-      <w:r>
-        <w:rPr>
-          <w:rFonts w:asciiTheme="majorHAnsi" w:hAnsiTheme="majorHAnsi" w:cstheme="majorHAnsi"/>
-          <w:b/>
-          <w:sz w:val="26"/>
-          <w:szCs w:val="26"/>
-          <w:lang w:val="en-US"/>
-        </w:rPr>
-        <w:tab/>
-        <w:t xml:space="preserve">Số lượng </w:t>
-      </w:r>
-      <w:r>
-        <w:rPr>
-          <w:rFonts w:asciiTheme="majorHAnsi" w:hAnsiTheme="majorHAnsi" w:cstheme="majorHAnsi"/>
-          <w:b/>
-          <w:sz w:val="26"/>
-          <w:szCs w:val="26"/>
-          <w:lang w:val="en-US"/>
-        </w:rPr>
-        <w:tab/>
-        <w:t>Đơn giá</w:t>
+          <w:bCs/>
+          <w:sz w:val="26"/>
+          <w:szCs w:val="26"/>
+          <w:lang w:val="en-US"/>
+        </w:rPr>
+        <w:fldChar w:fldCharType="begin"/>
+      </w:r>
+      <w:r>
+        <w:rPr>
+          <w:rFonts w:asciiTheme="majorHAnsi" w:hAnsiTheme="majorHAnsi" w:cstheme="majorHAnsi"/>
+          <w:bCs/>
+          <w:sz w:val="26"/>
+          <w:szCs w:val="26"/>
+          <w:lang w:val="en-US"/>
+        </w:rPr>
+        <w:instrText xml:space="preserve"> MERGEFIELD  TableStart:ListSP  \* MERGEFORMAT </w:instrText>
+      </w:r>
+      <w:r>
+        <w:rPr>
+          <w:rFonts w:asciiTheme="majorHAnsi" w:hAnsiTheme="majorHAnsi" w:cstheme="majorHAnsi"/>
+          <w:bCs/>
+          <w:sz w:val="26"/>
+          <w:szCs w:val="26"/>
+          <w:lang w:val="en-US"/>
+        </w:rPr>
+        <w:fldChar w:fldCharType="separate"/>
+      </w:r>
+      <w:r>
+        <w:rPr>
+          <w:rFonts w:asciiTheme="majorHAnsi" w:hAnsiTheme="majorHAnsi" w:cstheme="majorHAnsi"/>
+          <w:bCs/>
+          <w:noProof/>
+          <w:sz w:val="26"/>
+          <w:szCs w:val="26"/>
+          <w:lang w:val="en-US"/>
+        </w:rPr>
+        <w:t>«</w:t>
+      </w:r>
+      <w:r>
+        <w:rPr>
+          <w:rFonts w:asciiTheme="majorHAnsi" w:hAnsiTheme="majorHAnsi" w:cstheme="majorHAnsi"/>
+          <w:bCs/>
+          <w:noProof/>
+          <w:sz w:val="26"/>
+          <w:szCs w:val="26"/>
+          <w:lang w:val="en-US"/>
+        </w:rPr>
+        <w:t>Begin</w:t>
+      </w:r>
+      <w:r>
+        <w:rPr>
+          <w:rFonts w:asciiTheme="majorHAnsi" w:hAnsiTheme="majorHAnsi" w:cstheme="majorHAnsi"/>
+          <w:bCs/>
+          <w:noProof/>
+          <w:sz w:val="26"/>
+          <w:szCs w:val="26"/>
+          <w:lang w:val="en-US"/>
+        </w:rPr>
+        <w:t>Group</w:t>
+      </w:r>
+      <w:r>
+        <w:rPr>
+          <w:rFonts w:asciiTheme="majorHAnsi" w:hAnsiTheme="majorHAnsi" w:cstheme="majorHAnsi"/>
+          <w:bCs/>
+          <w:noProof/>
+          <w:sz w:val="26"/>
+          <w:szCs w:val="26"/>
+          <w:lang w:val="en-US"/>
+        </w:rPr>
+        <w:t>:ListSP»</w:t>
+      </w:r>
+      <w:r>
+        <w:rPr>
+          <w:rFonts w:asciiTheme="majorHAnsi" w:hAnsiTheme="majorHAnsi" w:cstheme="majorHAnsi"/>
+          <w:bCs/>
+          <w:sz w:val="26"/>
+          <w:szCs w:val="26"/>
+          <w:lang w:val="en-US"/>
+        </w:rPr>
+        <w:fldChar w:fldCharType="end"/>
+      </w:r>
+    </w:p>
+    <w:p>
+      <w:pPr>
+        <w:tabs>
+          <w:tab w:val="right" w:pos="5220"/>
+          <w:tab w:val="right" w:pos="8460"/>
+        </w:tabs>
+        <w:rPr>
+          <w:rFonts w:asciiTheme="majorHAnsi" w:hAnsiTheme="majorHAnsi" w:cstheme="majorHAnsi"/>
+          <w:sz w:val="26"/>
+          <w:szCs w:val="26"/>
+          <w:lang w:val="en-US"/>
+        </w:rPr>
+      </w:pPr>
+      <w:r>
+        <w:rPr>
+          <w:rFonts w:asciiTheme="majorHAnsi" w:hAnsiTheme="majorHAnsi" w:cstheme="majorHAnsi"/>
+          <w:sz w:val="26"/>
+          <w:szCs w:val="26"/>
+          <w:lang w:val="en-US"/>
+        </w:rPr>
+        <w:fldChar w:fldCharType="begin"/>
+      </w:r>
+      <w:r>
+        <w:rPr>
+          <w:rFonts w:asciiTheme="majorHAnsi" w:hAnsiTheme="majorHAnsi" w:cstheme="majorHAnsi"/>
+          <w:sz w:val="26"/>
+          <w:szCs w:val="26"/>
+          <w:lang w:val="en-US"/>
+        </w:rPr>
+        <w:instrText xml:space="preserve"> MERGEFIELD  TenSP  \* MERGEFORMAT </w:instrText>
+      </w:r>
+      <w:r>
+        <w:rPr>
+          <w:rFonts w:asciiTheme="majorHAnsi" w:hAnsiTheme="majorHAnsi" w:cstheme="majorHAnsi"/>
+          <w:sz w:val="26"/>
+          <w:szCs w:val="26"/>
+          <w:lang w:val="en-US"/>
+        </w:rPr>
+        <w:fldChar w:fldCharType="separate"/>
+      </w:r>
+      <w:r>
+        <w:rPr>
+          <w:rFonts w:asciiTheme="majorHAnsi" w:hAnsiTheme="majorHAnsi" w:cstheme="majorHAnsi"/>
+          <w:noProof/>
+          <w:sz w:val="26"/>
+          <w:szCs w:val="26"/>
+          <w:lang w:val="en-US"/>
+        </w:rPr>
+        <w:t>«TenSP»</w:t>
+      </w:r>
+      <w:r>
+        <w:rPr>
+          <w:rFonts w:asciiTheme="majorHAnsi" w:hAnsiTheme="majorHAnsi" w:cstheme="majorHAnsi"/>
+          <w:sz w:val="26"/>
+          <w:szCs w:val="26"/>
+          <w:lang w:val="en-US"/>
+        </w:rPr>
+        <w:fldChar w:fldCharType="end"/>
+      </w:r>
+      <w:r>
+        <w:rPr>
+          <w:rFonts w:asciiTheme="majorHAnsi" w:hAnsiTheme="majorHAnsi" w:cstheme="majorHAnsi"/>
+          <w:sz w:val="26"/>
+          <w:szCs w:val="26"/>
+          <w:lang w:val="en-US"/>
+        </w:rPr>
+        <w:tab/>
+      </w:r>
+      <w:r>
+        <w:rPr>
+          <w:rFonts w:asciiTheme="majorHAnsi" w:hAnsiTheme="majorHAnsi" w:cstheme="majorHAnsi"/>
+          <w:sz w:val="26"/>
+          <w:szCs w:val="26"/>
+          <w:lang w:val="en-US"/>
+        </w:rPr>
+        <w:fldChar w:fldCharType="begin"/>
+      </w:r>
+      <w:r>
+        <w:rPr>
+          <w:rFonts w:asciiTheme="majorHAnsi" w:hAnsiTheme="majorHAnsi" w:cstheme="majorHAnsi"/>
+          <w:sz w:val="26"/>
+          <w:szCs w:val="26"/>
+          <w:lang w:val="en-US"/>
+        </w:rPr>
+        <w:instrText xml:space="preserve"> MERGEFIELD  SoLuong  \* MERGEFORMAT </w:instrText>
+      </w:r>
+      <w:r>
+        <w:rPr>
+          <w:rFonts w:asciiTheme="majorHAnsi" w:hAnsiTheme="majorHAnsi" w:cstheme="majorHAnsi"/>
+          <w:sz w:val="26"/>
+          <w:szCs w:val="26"/>
+          <w:lang w:val="en-US"/>
+        </w:rPr>
+        <w:fldChar w:fldCharType="separate"/>
+      </w:r>
+      <w:r>
+        <w:rPr>
+          <w:rFonts w:asciiTheme="majorHAnsi" w:hAnsiTheme="majorHAnsi" w:cstheme="majorHAnsi"/>
+          <w:noProof/>
+          <w:sz w:val="26"/>
+          <w:szCs w:val="26"/>
+          <w:lang w:val="en-US"/>
+        </w:rPr>
+        <w:t>«SoLuong»</w:t>
+      </w:r>
+      <w:r>
+        <w:rPr>
+          <w:rFonts w:asciiTheme="majorHAnsi" w:hAnsiTheme="majorHAnsi" w:cstheme="majorHAnsi"/>
+          <w:sz w:val="26"/>
+          <w:szCs w:val="26"/>
+          <w:lang w:val="en-US"/>
+        </w:rPr>
+        <w:fldChar w:fldCharType="end"/>
+      </w:r>
+      <w:r>
+        <w:rPr>
+          <w:rFonts w:asciiTheme="majorHAnsi" w:hAnsiTheme="majorHAnsi" w:cstheme="majorHAnsi"/>
+          <w:sz w:val="26"/>
+          <w:szCs w:val="26"/>
+          <w:lang w:val="en-US"/>
+        </w:rPr>
+        <w:tab/>
+      </w:r>
+      <w:r>
+        <w:rPr>
+          <w:rFonts w:asciiTheme="majorHAnsi" w:hAnsiTheme="majorHAnsi" w:cstheme="majorHAnsi"/>
+          <w:sz w:val="26"/>
+          <w:szCs w:val="26"/>
+          <w:lang w:val="en-US"/>
+        </w:rPr>
+        <w:fldChar w:fldCharType="begin"/>
+      </w:r>
+      <w:r>
+        <w:rPr>
+          <w:rFonts w:asciiTheme="majorHAnsi" w:hAnsiTheme="majorHAnsi" w:cstheme="majorHAnsi"/>
+          <w:sz w:val="26"/>
+          <w:szCs w:val="26"/>
+          <w:lang w:val="en-US"/>
+        </w:rPr>
+        <w:instrText xml:space="preserve"> MERGEFIELD  Gia  \* MERGEFORMAT </w:instrText>
+      </w:r>
+      <w:r>
+        <w:rPr>
+          <w:rFonts w:asciiTheme="majorHAnsi" w:hAnsiTheme="majorHAnsi" w:cstheme="majorHAnsi"/>
+          <w:sz w:val="26"/>
+          <w:szCs w:val="26"/>
+          <w:lang w:val="en-US"/>
+        </w:rPr>
+        <w:fldChar w:fldCharType="separate"/>
+      </w:r>
+      <w:r>
+        <w:rPr>
+          <w:rFonts w:asciiTheme="majorHAnsi" w:hAnsiTheme="majorHAnsi" w:cstheme="majorHAnsi"/>
+          <w:noProof/>
+          <w:sz w:val="26"/>
+          <w:szCs w:val="26"/>
+          <w:lang w:val="en-US"/>
+        </w:rPr>
+        <w:t>«Gia»</w:t>
+      </w:r>
+      <w:r>
+        <w:rPr>
+          <w:rFonts w:asciiTheme="majorHAnsi" w:hAnsiTheme="majorHAnsi" w:cstheme="majorHAnsi"/>
+          <w:sz w:val="26"/>
+          <w:szCs w:val="26"/>
+          <w:lang w:val="en-US"/>
+        </w:rPr>
+        <w:fldChar w:fldCharType="end"/>
       </w:r>
     </w:p>
     <w:p>
@@ -415,7 +684,6 @@
         </w:tabs>
         <w:rPr>
           <w:rFonts w:asciiTheme="majorHAnsi" w:hAnsiTheme="majorHAnsi" w:cstheme="majorHAnsi"/>
-          <w:bCs/>
           <w:sz w:val="26"/>
           <w:szCs w:val="26"/>
           <w:lang w:val="en-US"/>
@@ -424,7 +692,6 @@
       <w:r>
         <w:rPr>
           <w:rFonts w:asciiTheme="majorHAnsi" w:hAnsiTheme="majorHAnsi" w:cstheme="majorHAnsi"/>
-          <w:bCs/>
           <w:sz w:val="26"/>
           <w:szCs w:val="26"/>
           <w:lang w:val="en-US"/>
@@ -434,17 +701,15 @@
       <w:r>
         <w:rPr>
           <w:rFonts w:asciiTheme="majorHAnsi" w:hAnsiTheme="majorHAnsi" w:cstheme="majorHAnsi"/>
-          <w:bCs/>
-          <w:sz w:val="26"/>
-          <w:szCs w:val="26"/>
-          <w:lang w:val="en-US"/>
-        </w:rPr>
-        <w:instrText xml:space="preserve"> MERGEFIELD  TableStart:ListSP  \* MERGEFORMAT </w:instrText>
-      </w:r>
-      <w:r>
-        <w:rPr>
-          <w:rFonts w:asciiTheme="majorHAnsi" w:hAnsiTheme="majorHAnsi" w:cstheme="majorHAnsi"/>
-          <w:bCs/>
+          <w:sz w:val="26"/>
+          <w:szCs w:val="26"/>
+          <w:lang w:val="en-US"/>
+        </w:rPr>
+        <w:instrText xml:space="preserve"> MERGEFIELD  TableEnd:ListSP  \* MERGEFORMAT </w:instrText>
+      </w:r>
+      <w:r>
+        <w:rPr>
+          <w:rFonts w:asciiTheme="majorHAnsi" w:hAnsiTheme="majorHAnsi" w:cstheme="majorHAnsi"/>
           <w:sz w:val="26"/>
           <w:szCs w:val="26"/>
           <w:lang w:val="en-US"/>
@@ -454,33 +719,183 @@
       <w:r>
         <w:rPr>
           <w:rFonts w:asciiTheme="majorHAnsi" w:hAnsiTheme="majorHAnsi" w:cstheme="majorHAnsi"/>
-          <w:bCs/>
-          <w:noProof/>
-          <w:sz w:val="26"/>
-          <w:szCs w:val="26"/>
-          <w:lang w:val="en-US"/>
-        </w:rPr>
-        <w:t>«TableStart:ListSP»</w:t>
-      </w:r>
-      <w:r>
-        <w:rPr>
-          <w:rFonts w:asciiTheme="majorHAnsi" w:hAnsiTheme="majorHAnsi" w:cstheme="majorHAnsi"/>
-          <w:bCs/>
+          <w:noProof/>
+          <w:sz w:val="26"/>
+          <w:szCs w:val="26"/>
+          <w:lang w:val="en-US"/>
+        </w:rPr>
+        <w:t>«End</w:t>
+      </w:r>
+      <w:r>
+        <w:rPr>
+          <w:rFonts w:asciiTheme="majorHAnsi" w:hAnsiTheme="majorHAnsi" w:cstheme="majorHAnsi"/>
+          <w:noProof/>
+          <w:sz w:val="26"/>
+          <w:szCs w:val="26"/>
+          <w:lang w:val="en-US"/>
+        </w:rPr>
+        <w:t>Group</w:t>
+      </w:r>
+      <w:r>
+        <w:rPr>
+          <w:rFonts w:asciiTheme="majorHAnsi" w:hAnsiTheme="majorHAnsi" w:cstheme="majorHAnsi"/>
+          <w:noProof/>
+          <w:sz w:val="26"/>
+          <w:szCs w:val="26"/>
+          <w:lang w:val="en-US"/>
+        </w:rPr>
+        <w:t>:ListSP»</w:t>
+      </w:r>
+      <w:r>
+        <w:rPr>
+          <w:rFonts w:asciiTheme="majorHAnsi" w:hAnsiTheme="majorHAnsi" w:cstheme="majorHAnsi"/>
           <w:sz w:val="26"/>
           <w:szCs w:val="26"/>
           <w:lang w:val="en-US"/>
         </w:rPr>
         <w:fldChar w:fldCharType="end"/>
+      </w:r>
+    </w:p>
+    <w:p>
+      <w:pPr>
+        <w:rPr>
+          <w:rFonts w:asciiTheme="majorHAnsi" w:hAnsiTheme="majorHAnsi" w:cstheme="majorHAnsi"/>
+          <w:sz w:val="26"/>
+          <w:szCs w:val="26"/>
+          <w:u w:val="thick"/>
+          <w:lang w:val="en-US"/>
+        </w:rPr>
+      </w:pPr>
+      <w:r>
+        <w:rPr>
+          <w:rFonts w:asciiTheme="majorHAnsi" w:hAnsiTheme="majorHAnsi" w:cstheme="majorHAnsi"/>
+          <w:sz w:val="26"/>
+          <w:szCs w:val="26"/>
+          <w:u w:val="thick"/>
+          <w:lang w:val="en-US"/>
+        </w:rPr>
+        <w:tab/>
+      </w:r>
+      <w:r>
+        <w:rPr>
+          <w:rFonts w:asciiTheme="majorHAnsi" w:hAnsiTheme="majorHAnsi" w:cstheme="majorHAnsi"/>
+          <w:sz w:val="26"/>
+          <w:szCs w:val="26"/>
+          <w:u w:val="thick"/>
+          <w:lang w:val="en-US"/>
+        </w:rPr>
+        <w:tab/>
+      </w:r>
+      <w:r>
+        <w:rPr>
+          <w:rFonts w:asciiTheme="majorHAnsi" w:hAnsiTheme="majorHAnsi" w:cstheme="majorHAnsi"/>
+          <w:sz w:val="26"/>
+          <w:szCs w:val="26"/>
+          <w:u w:val="thick"/>
+          <w:lang w:val="en-US"/>
+        </w:rPr>
+        <w:tab/>
+      </w:r>
+      <w:r>
+        <w:rPr>
+          <w:rFonts w:asciiTheme="majorHAnsi" w:hAnsiTheme="majorHAnsi" w:cstheme="majorHAnsi"/>
+          <w:sz w:val="26"/>
+          <w:szCs w:val="26"/>
+          <w:u w:val="thick"/>
+          <w:lang w:val="en-US"/>
+        </w:rPr>
+        <w:tab/>
+      </w:r>
+      <w:r>
+        <w:rPr>
+          <w:rFonts w:asciiTheme="majorHAnsi" w:hAnsiTheme="majorHAnsi" w:cstheme="majorHAnsi"/>
+          <w:sz w:val="26"/>
+          <w:szCs w:val="26"/>
+          <w:u w:val="thick"/>
+          <w:lang w:val="en-US"/>
+        </w:rPr>
+        <w:tab/>
+      </w:r>
+      <w:r>
+        <w:rPr>
+          <w:rFonts w:asciiTheme="majorHAnsi" w:hAnsiTheme="majorHAnsi" w:cstheme="majorHAnsi"/>
+          <w:sz w:val="26"/>
+          <w:szCs w:val="26"/>
+          <w:u w:val="thick"/>
+          <w:lang w:val="en-US"/>
+        </w:rPr>
+        <w:tab/>
+      </w:r>
+      <w:r>
+        <w:rPr>
+          <w:rFonts w:asciiTheme="majorHAnsi" w:hAnsiTheme="majorHAnsi" w:cstheme="majorHAnsi"/>
+          <w:sz w:val="26"/>
+          <w:szCs w:val="26"/>
+          <w:u w:val="thick"/>
+          <w:lang w:val="en-US"/>
+        </w:rPr>
+        <w:tab/>
+      </w:r>
+      <w:r>
+        <w:rPr>
+          <w:rFonts w:asciiTheme="majorHAnsi" w:hAnsiTheme="majorHAnsi" w:cstheme="majorHAnsi"/>
+          <w:sz w:val="26"/>
+          <w:szCs w:val="26"/>
+          <w:u w:val="thick"/>
+          <w:lang w:val="en-US"/>
+        </w:rPr>
+        <w:tab/>
+      </w:r>
+      <w:r>
+        <w:rPr>
+          <w:rFonts w:asciiTheme="majorHAnsi" w:hAnsiTheme="majorHAnsi" w:cstheme="majorHAnsi"/>
+          <w:sz w:val="26"/>
+          <w:szCs w:val="26"/>
+          <w:u w:val="thick"/>
+          <w:lang w:val="en-US"/>
+        </w:rPr>
+        <w:tab/>
+      </w:r>
+      <w:r>
+        <w:rPr>
+          <w:rFonts w:asciiTheme="majorHAnsi" w:hAnsiTheme="majorHAnsi" w:cstheme="majorHAnsi"/>
+          <w:sz w:val="26"/>
+          <w:szCs w:val="26"/>
+          <w:u w:val="thick"/>
+          <w:lang w:val="en-US"/>
+        </w:rPr>
+        <w:tab/>
+      </w:r>
+      <w:r>
+        <w:rPr>
+          <w:rFonts w:asciiTheme="majorHAnsi" w:hAnsiTheme="majorHAnsi" w:cstheme="majorHAnsi"/>
+          <w:sz w:val="26"/>
+          <w:szCs w:val="26"/>
+          <w:u w:val="thick"/>
+          <w:lang w:val="en-US"/>
+        </w:rPr>
+        <w:tab/>
+      </w:r>
+      <w:r>
+        <w:rPr>
+          <w:rFonts w:asciiTheme="majorHAnsi" w:hAnsiTheme="majorHAnsi" w:cstheme="majorHAnsi"/>
+          <w:sz w:val="26"/>
+          <w:szCs w:val="26"/>
+          <w:u w:val="thick"/>
+          <w:lang w:val="en-US"/>
+        </w:rPr>
+        <w:tab/>
       </w:r>
     </w:p>
     <w:p>
       <w:pPr>
         <w:tabs>
-          <w:tab w:val="left" w:pos="3960"/>
-          <w:tab w:val="right" w:pos="7920"/>
+          <w:tab w:val="right" w:pos="5220"/>
+          <w:tab w:val="right" w:pos="8460"/>
         </w:tabs>
         <w:rPr>
           <w:rFonts w:asciiTheme="majorHAnsi" w:hAnsiTheme="majorHAnsi" w:cstheme="majorHAnsi"/>
+          <w:noProof/>
           <w:sz w:val="26"/>
           <w:szCs w:val="26"/>
           <w:lang w:val="en-US"/>
@@ -489,6 +904,57 @@
       <w:r>
         <w:rPr>
           <w:rFonts w:asciiTheme="majorHAnsi" w:hAnsiTheme="majorHAnsi" w:cstheme="majorHAnsi"/>
+          <w:noProof/>
+          <w:sz w:val="26"/>
+          <w:szCs w:val="26"/>
+          <w:lang w:val="en-US"/>
+        </w:rPr>
+        <w:t>Tổ</w:t>
+      </w:r>
+      <w:r>
+        <w:rPr>
+          <w:rFonts w:asciiTheme="majorHAnsi" w:hAnsiTheme="majorHAnsi" w:cstheme="majorHAnsi"/>
+          <w:noProof/>
+          <w:sz w:val="26"/>
+          <w:szCs w:val="26"/>
+          <w:lang w:val="en-US"/>
+        </w:rPr>
+        <w:t xml:space="preserve">ng </w:t>
+      </w:r>
+      <w:r>
+        <w:rPr>
+          <w:rFonts w:asciiTheme="majorHAnsi" w:hAnsiTheme="majorHAnsi" w:cstheme="majorHAnsi"/>
+          <w:noProof/>
+          <w:sz w:val="26"/>
+          <w:szCs w:val="26"/>
+          <w:lang w:val="en-US"/>
+        </w:rPr>
+        <w:t>cộng</w:t>
+      </w:r>
+      <w:r>
+        <w:rPr>
+          <w:rFonts w:asciiTheme="majorHAnsi" w:hAnsiTheme="majorHAnsi" w:cstheme="majorHAnsi"/>
+          <w:noProof/>
+          <w:sz w:val="26"/>
+          <w:szCs w:val="26"/>
+          <w:lang w:val="en-US"/>
+        </w:rPr>
+        <w:t>:</w:t>
+      </w:r>
+      <w:r>
+        <w:rPr>
+          <w:rFonts w:asciiTheme="majorHAnsi" w:hAnsiTheme="majorHAnsi" w:cstheme="majorHAnsi"/>
+          <w:noProof/>
+          <w:sz w:val="26"/>
+          <w:szCs w:val="26"/>
+          <w:lang w:val="en-US"/>
+        </w:rPr>
+        <w:tab/>
+      </w:r>
+      <w:r>
+        <w:rPr>
+          <w:rFonts w:asciiTheme="majorHAnsi" w:hAnsiTheme="majorHAnsi" w:cstheme="majorHAnsi"/>
+          <w:noProof/>
           <w:sz w:val="26"/>
           <w:szCs w:val="26"/>
           <w:lang w:val="en-US"/>
@@ -498,15 +964,17 @@
       <w:r>
         <w:rPr>
           <w:rFonts w:asciiTheme="majorHAnsi" w:hAnsiTheme="majorHAnsi" w:cstheme="majorHAnsi"/>
-          <w:sz w:val="26"/>
-          <w:szCs w:val="26"/>
-          <w:lang w:val="en-US"/>
-        </w:rPr>
-        <w:instrText xml:space="preserve"> MERGEFIELD  TenSP  \* MERGEFORMAT </w:instrText>
-      </w:r>
-      <w:r>
-        <w:rPr>
-          <w:rFonts w:asciiTheme="majorHAnsi" w:hAnsiTheme="majorHAnsi" w:cstheme="majorHAnsi"/>
+          <w:noProof/>
+          <w:sz w:val="26"/>
+          <w:szCs w:val="26"/>
+          <w:lang w:val="en-US"/>
+        </w:rPr>
+        <w:instrText xml:space="preserve"> MERGEFIELD  TongSoLuong  \* MERGEFORMAT </w:instrText>
+      </w:r>
+      <w:r>
+        <w:rPr>
+          <w:rFonts w:asciiTheme="majorHAnsi" w:hAnsiTheme="majorHAnsi" w:cstheme="majorHAnsi"/>
+          <w:noProof/>
           <w:sz w:val="26"/>
           <w:szCs w:val="26"/>
           <w:lang w:val="en-US"/>
@@ -521,11 +989,12 @@
           <w:szCs w:val="26"/>
           <w:lang w:val="en-US"/>
         </w:rPr>
-        <w:t>«TenSP»</w:t>
-      </w:r>
-      <w:r>
-        <w:rPr>
-          <w:rFonts w:asciiTheme="majorHAnsi" w:hAnsiTheme="majorHAnsi" w:cstheme="majorHAnsi"/>
+        <w:t>«TongSoLuong»</w:t>
+      </w:r>
+      <w:r>
+        <w:rPr>
+          <w:rFonts w:asciiTheme="majorHAnsi" w:hAnsiTheme="majorHAnsi" w:cstheme="majorHAnsi"/>
+          <w:noProof/>
           <w:sz w:val="26"/>
           <w:szCs w:val="26"/>
           <w:lang w:val="en-US"/>
@@ -535,15 +1004,17 @@
       <w:r>
         <w:rPr>
           <w:rFonts w:asciiTheme="majorHAnsi" w:hAnsiTheme="majorHAnsi" w:cstheme="majorHAnsi"/>
-          <w:sz w:val="26"/>
-          <w:szCs w:val="26"/>
-          <w:lang w:val="en-US"/>
-        </w:rPr>
-        <w:tab/>
-      </w:r>
-      <w:r>
-        <w:rPr>
-          <w:rFonts w:asciiTheme="majorHAnsi" w:hAnsiTheme="majorHAnsi" w:cstheme="majorHAnsi"/>
+          <w:noProof/>
+          <w:sz w:val="26"/>
+          <w:szCs w:val="26"/>
+          <w:lang w:val="en-US"/>
+        </w:rPr>
+        <w:tab/>
+      </w:r>
+      <w:r>
+        <w:rPr>
+          <w:rFonts w:asciiTheme="majorHAnsi" w:hAnsiTheme="majorHAnsi" w:cstheme="majorHAnsi"/>
+          <w:noProof/>
           <w:sz w:val="26"/>
           <w:szCs w:val="26"/>
           <w:lang w:val="en-US"/>
@@ -553,15 +1024,17 @@
       <w:r>
         <w:rPr>
           <w:rFonts w:asciiTheme="majorHAnsi" w:hAnsiTheme="majorHAnsi" w:cstheme="majorHAnsi"/>
-          <w:sz w:val="26"/>
-          <w:szCs w:val="26"/>
-          <w:lang w:val="en-US"/>
-        </w:rPr>
-        <w:instrText xml:space="preserve"> MERGEFIELD  SoLuong  \* MERGEFORMAT </w:instrText>
-      </w:r>
-      <w:r>
-        <w:rPr>
-          <w:rFonts w:asciiTheme="majorHAnsi" w:hAnsiTheme="majorHAnsi" w:cstheme="majorHAnsi"/>
+          <w:noProof/>
+          <w:sz w:val="26"/>
+          <w:szCs w:val="26"/>
+          <w:lang w:val="en-US"/>
+        </w:rPr>
+        <w:instrText xml:space="preserve"> MERGEFIELD  TongGia  \* MERGEFORMAT </w:instrText>
+      </w:r>
+      <w:r>
+        <w:rPr>
+          <w:rFonts w:asciiTheme="majorHAnsi" w:hAnsiTheme="majorHAnsi" w:cstheme="majorHAnsi"/>
+          <w:noProof/>
           <w:sz w:val="26"/>
           <w:szCs w:val="26"/>
           <w:lang w:val="en-US"/>
@@ -576,66 +1049,12 @@
           <w:szCs w:val="26"/>
           <w:lang w:val="en-US"/>
         </w:rPr>
-        <w:t>«SoLuong»</w:t>
-      </w:r>
-      <w:r>
-        <w:rPr>
-          <w:rFonts w:asciiTheme="majorHAnsi" w:hAnsiTheme="majorHAnsi" w:cstheme="majorHAnsi"/>
-          <w:sz w:val="26"/>
-          <w:szCs w:val="26"/>
-          <w:lang w:val="en-US"/>
-        </w:rPr>
-        <w:fldChar w:fldCharType="end"/>
-      </w:r>
-      <w:r>
-        <w:rPr>
-          <w:rFonts w:asciiTheme="majorHAnsi" w:hAnsiTheme="majorHAnsi" w:cstheme="majorHAnsi"/>
-          <w:sz w:val="26"/>
-          <w:szCs w:val="26"/>
-          <w:lang w:val="en-US"/>
-        </w:rPr>
-        <w:tab/>
-      </w:r>
-      <w:r>
-        <w:rPr>
-          <w:rFonts w:asciiTheme="majorHAnsi" w:hAnsiTheme="majorHAnsi" w:cstheme="majorHAnsi"/>
-          <w:sz w:val="26"/>
-          <w:szCs w:val="26"/>
-          <w:lang w:val="en-US"/>
-        </w:rPr>
-        <w:fldChar w:fldCharType="begin"/>
-      </w:r>
-      <w:r>
-        <w:rPr>
-          <w:rFonts w:asciiTheme="majorHAnsi" w:hAnsiTheme="majorHAnsi" w:cstheme="majorHAnsi"/>
-          <w:sz w:val="26"/>
-          <w:szCs w:val="26"/>
-          <w:lang w:val="en-US"/>
-        </w:rPr>
-        <w:instrText xml:space="preserve"> MERGEFIELD  Gia  \* MERGEFORMAT </w:instrText>
-      </w:r>
-      <w:r>
-        <w:rPr>
-          <w:rFonts w:asciiTheme="majorHAnsi" w:hAnsiTheme="majorHAnsi" w:cstheme="majorHAnsi"/>
-          <w:sz w:val="26"/>
-          <w:szCs w:val="26"/>
-          <w:lang w:val="en-US"/>
-        </w:rPr>
-        <w:fldChar w:fldCharType="separate"/>
-      </w:r>
-      <w:r>
-        <w:rPr>
-          <w:rFonts w:asciiTheme="majorHAnsi" w:hAnsiTheme="majorHAnsi" w:cstheme="majorHAnsi"/>
-          <w:noProof/>
-          <w:sz w:val="26"/>
-          <w:szCs w:val="26"/>
-          <w:lang w:val="en-US"/>
-        </w:rPr>
-        <w:t>«Gia»</w:t>
-      </w:r>
-      <w:r>
-        <w:rPr>
-          <w:rFonts w:asciiTheme="majorHAnsi" w:hAnsiTheme="majorHAnsi" w:cstheme="majorHAnsi"/>
+        <w:t>«TongGia»</w:t>
+      </w:r>
+      <w:r>
+        <w:rPr>
+          <w:rFonts w:asciiTheme="majorHAnsi" w:hAnsiTheme="majorHAnsi" w:cstheme="majorHAnsi"/>
+          <w:noProof/>
           <w:sz w:val="26"/>
           <w:szCs w:val="26"/>
           <w:lang w:val="en-US"/>
@@ -646,288 +1065,17 @@
     <w:p>
       <w:pPr>
         <w:tabs>
-          <w:tab w:val="left" w:pos="3960"/>
-          <w:tab w:val="right" w:pos="7920"/>
+          <w:tab w:val="right" w:pos="5220"/>
+          <w:tab w:val="right" w:pos="8460"/>
         </w:tabs>
         <w:rPr>
           <w:rFonts w:asciiTheme="majorHAnsi" w:hAnsiTheme="majorHAnsi" w:cstheme="majorHAnsi"/>
+          <w:noProof/>
           <w:sz w:val="26"/>
           <w:szCs w:val="26"/>
           <w:lang w:val="en-US"/>
         </w:rPr>
       </w:pPr>
-      <w:r>
-        <w:rPr>
-          <w:rFonts w:asciiTheme="majorHAnsi" w:hAnsiTheme="majorHAnsi" w:cstheme="majorHAnsi"/>
-          <w:sz w:val="26"/>
-          <w:szCs w:val="26"/>
-          <w:lang w:val="en-US"/>
-        </w:rPr>
-        <w:fldChar w:fldCharType="begin"/>
-      </w:r>
-      <w:r>
-        <w:rPr>
-          <w:rFonts w:asciiTheme="majorHAnsi" w:hAnsiTheme="majorHAnsi" w:cstheme="majorHAnsi"/>
-          <w:sz w:val="26"/>
-          <w:szCs w:val="26"/>
-          <w:lang w:val="en-US"/>
-        </w:rPr>
-        <w:instrText xml:space="preserve"> MERGEFIELD  TableEnd:ListSP  \* MERGEFORMAT </w:instrText>
-      </w:r>
-      <w:r>
-        <w:rPr>
-          <w:rFonts w:asciiTheme="majorHAnsi" w:hAnsiTheme="majorHAnsi" w:cstheme="majorHAnsi"/>
-          <w:sz w:val="26"/>
-          <w:szCs w:val="26"/>
-          <w:lang w:val="en-US"/>
-        </w:rPr>
-        <w:fldChar w:fldCharType="separate"/>
-      </w:r>
-      <w:r>
-        <w:rPr>
-          <w:rFonts w:asciiTheme="majorHAnsi" w:hAnsiTheme="majorHAnsi" w:cstheme="majorHAnsi"/>
-          <w:noProof/>
-          <w:sz w:val="26"/>
-          <w:szCs w:val="26"/>
-          <w:lang w:val="en-US"/>
-        </w:rPr>
-        <w:t>«TableEnd:ListSP»</w:t>
-      </w:r>
-      <w:r>
-        <w:rPr>
-          <w:rFonts w:asciiTheme="majorHAnsi" w:hAnsiTheme="majorHAnsi" w:cstheme="majorHAnsi"/>
-          <w:sz w:val="26"/>
-          <w:szCs w:val="26"/>
-          <w:lang w:val="en-US"/>
-        </w:rPr>
-        <w:fldChar w:fldCharType="end"/>
-      </w:r>
-    </w:p>
-    <w:p>
-      <w:pPr>
-        <w:rPr>
-          <w:rFonts w:asciiTheme="majorHAnsi" w:hAnsiTheme="majorHAnsi" w:cstheme="majorHAnsi"/>
-          <w:sz w:val="26"/>
-          <w:szCs w:val="26"/>
-          <w:u w:val="thick"/>
-          <w:lang w:val="en-US"/>
-        </w:rPr>
-      </w:pPr>
-      <w:r>
-        <w:rPr>
-          <w:rFonts w:asciiTheme="majorHAnsi" w:hAnsiTheme="majorHAnsi" w:cstheme="majorHAnsi"/>
-          <w:sz w:val="26"/>
-          <w:szCs w:val="26"/>
-          <w:u w:val="thick"/>
-          <w:lang w:val="en-US"/>
-        </w:rPr>
-        <w:tab/>
-      </w:r>
-      <w:r>
-        <w:rPr>
-          <w:rFonts w:asciiTheme="majorHAnsi" w:hAnsiTheme="majorHAnsi" w:cstheme="majorHAnsi"/>
-          <w:sz w:val="26"/>
-          <w:szCs w:val="26"/>
-          <w:u w:val="thick"/>
-          <w:lang w:val="en-US"/>
-        </w:rPr>
-        <w:tab/>
-      </w:r>
-      <w:r>
-        <w:rPr>
-          <w:rFonts w:asciiTheme="majorHAnsi" w:hAnsiTheme="majorHAnsi" w:cstheme="majorHAnsi"/>
-          <w:sz w:val="26"/>
-          <w:szCs w:val="26"/>
-          <w:u w:val="thick"/>
-          <w:lang w:val="en-US"/>
-        </w:rPr>
-        <w:tab/>
-      </w:r>
-      <w:r>
-        <w:rPr>
-          <w:rFonts w:asciiTheme="majorHAnsi" w:hAnsiTheme="majorHAnsi" w:cstheme="majorHAnsi"/>
-          <w:sz w:val="26"/>
-          <w:szCs w:val="26"/>
-          <w:u w:val="thick"/>
-          <w:lang w:val="en-US"/>
-        </w:rPr>
-        <w:tab/>
-      </w:r>
-      <w:r>
-        <w:rPr>
-          <w:rFonts w:asciiTheme="majorHAnsi" w:hAnsiTheme="majorHAnsi" w:cstheme="majorHAnsi"/>
-          <w:sz w:val="26"/>
-          <w:szCs w:val="26"/>
-          <w:u w:val="thick"/>
-          <w:lang w:val="en-US"/>
-        </w:rPr>
-        <w:tab/>
-      </w:r>
-      <w:r>
-        <w:rPr>
-          <w:rFonts w:asciiTheme="majorHAnsi" w:hAnsiTheme="majorHAnsi" w:cstheme="majorHAnsi"/>
-          <w:sz w:val="26"/>
-          <w:szCs w:val="26"/>
-          <w:u w:val="thick"/>
-          <w:lang w:val="en-US"/>
-        </w:rPr>
-        <w:tab/>
-      </w:r>
-      <w:r>
-        <w:rPr>
-          <w:rFonts w:asciiTheme="majorHAnsi" w:hAnsiTheme="majorHAnsi" w:cstheme="majorHAnsi"/>
-          <w:sz w:val="26"/>
-          <w:szCs w:val="26"/>
-          <w:u w:val="thick"/>
-          <w:lang w:val="en-US"/>
-        </w:rPr>
-        <w:tab/>
-      </w:r>
-      <w:r>
-        <w:rPr>
-          <w:rFonts w:asciiTheme="majorHAnsi" w:hAnsiTheme="majorHAnsi" w:cstheme="majorHAnsi"/>
-          <w:sz w:val="26"/>
-          <w:szCs w:val="26"/>
-          <w:u w:val="thick"/>
-          <w:lang w:val="en-US"/>
-        </w:rPr>
-        <w:tab/>
-      </w:r>
-      <w:r>
-        <w:rPr>
-          <w:rFonts w:asciiTheme="majorHAnsi" w:hAnsiTheme="majorHAnsi" w:cstheme="majorHAnsi"/>
-          <w:sz w:val="26"/>
-          <w:szCs w:val="26"/>
-          <w:u w:val="thick"/>
-          <w:lang w:val="en-US"/>
-        </w:rPr>
-        <w:tab/>
-      </w:r>
-      <w:r>
-        <w:rPr>
-          <w:rFonts w:asciiTheme="majorHAnsi" w:hAnsiTheme="majorHAnsi" w:cstheme="majorHAnsi"/>
-          <w:sz w:val="26"/>
-          <w:szCs w:val="26"/>
-          <w:u w:val="thick"/>
-          <w:lang w:val="en-US"/>
-        </w:rPr>
-        <w:tab/>
-      </w:r>
-      <w:r>
-        <w:rPr>
-          <w:rFonts w:asciiTheme="majorHAnsi" w:hAnsiTheme="majorHAnsi" w:cstheme="majorHAnsi"/>
-          <w:sz w:val="26"/>
-          <w:szCs w:val="26"/>
-          <w:u w:val="thick"/>
-          <w:lang w:val="en-US"/>
-        </w:rPr>
-        <w:tab/>
-      </w:r>
-      <w:r>
-        <w:rPr>
-          <w:rFonts w:asciiTheme="majorHAnsi" w:hAnsiTheme="majorHAnsi" w:cstheme="majorHAnsi"/>
-          <w:sz w:val="26"/>
-          <w:szCs w:val="26"/>
-          <w:u w:val="thick"/>
-          <w:lang w:val="en-US"/>
-        </w:rPr>
-        <w:tab/>
-      </w:r>
-    </w:p>
-    <w:p>
-      <w:pPr>
-        <w:tabs>
-          <w:tab w:val="right" w:pos="7920"/>
-        </w:tabs>
-        <w:rPr>
-          <w:rFonts w:asciiTheme="majorHAnsi" w:hAnsiTheme="majorHAnsi" w:cstheme="majorHAnsi"/>
-          <w:sz w:val="26"/>
-          <w:szCs w:val="26"/>
-          <w:lang w:val="en-US"/>
-        </w:rPr>
-      </w:pPr>
-      <w:r>
-        <w:rPr>
-          <w:rFonts w:asciiTheme="majorHAnsi" w:hAnsiTheme="majorHAnsi" w:cstheme="majorHAnsi"/>
-          <w:sz w:val="26"/>
-          <w:szCs w:val="26"/>
-          <w:lang w:val="en-US"/>
-        </w:rPr>
-        <w:t>Tổ</w:t>
-      </w:r>
-      <w:r>
-        <w:rPr>
-          <w:rFonts w:asciiTheme="majorHAnsi" w:hAnsiTheme="majorHAnsi" w:cstheme="majorHAnsi"/>
-          <w:sz w:val="26"/>
-          <w:szCs w:val="26"/>
-          <w:lang w:val="en-US"/>
-        </w:rPr>
-        <w:t xml:space="preserve">ng </w:t>
-      </w:r>
-      <w:r>
-        <w:rPr>
-          <w:rFonts w:asciiTheme="majorHAnsi" w:hAnsiTheme="majorHAnsi" w:cstheme="majorHAnsi"/>
-          <w:sz w:val="26"/>
-          <w:szCs w:val="26"/>
-          <w:lang w:val="en-US"/>
-        </w:rPr>
-        <w:t>tiền:</w:t>
-      </w:r>
-      <w:r>
-        <w:rPr>
-          <w:rFonts w:asciiTheme="majorHAnsi" w:hAnsiTheme="majorHAnsi" w:cstheme="majorHAnsi"/>
-          <w:sz w:val="26"/>
-          <w:szCs w:val="26"/>
-          <w:lang w:val="en-US"/>
-        </w:rPr>
-        <w:tab/>
-      </w:r>
-      <w:r>
-        <w:rPr>
-          <w:rFonts w:asciiTheme="majorHAnsi" w:hAnsiTheme="majorHAnsi" w:cstheme="majorHAnsi"/>
-          <w:sz w:val="26"/>
-          <w:szCs w:val="26"/>
-          <w:lang w:val="en-US"/>
-        </w:rPr>
-        <w:fldChar w:fldCharType="begin"/>
-      </w:r>
-      <w:r>
-        <w:rPr>
-          <w:rFonts w:asciiTheme="majorHAnsi" w:hAnsiTheme="majorHAnsi" w:cstheme="majorHAnsi"/>
-          <w:sz w:val="26"/>
-          <w:szCs w:val="26"/>
-          <w:lang w:val="en-US"/>
-        </w:rPr>
-        <w:instrText xml:space="preserve"> MERGEFIELD  TongGia  \* MERGEFORMAT </w:instrText>
-      </w:r>
-      <w:r>
-        <w:rPr>
-          <w:rFonts w:asciiTheme="majorHAnsi" w:hAnsiTheme="majorHAnsi" w:cstheme="majorHAnsi"/>
-          <w:sz w:val="26"/>
-          <w:szCs w:val="26"/>
-          <w:lang w:val="en-US"/>
-        </w:rPr>
-        <w:fldChar w:fldCharType="separate"/>
-      </w:r>
-      <w:r>
-        <w:rPr>
-          <w:rFonts w:asciiTheme="majorHAnsi" w:hAnsiTheme="majorHAnsi" w:cstheme="majorHAnsi"/>
-          <w:noProof/>
-          <w:sz w:val="26"/>
-          <w:szCs w:val="26"/>
-          <w:lang w:val="en-US"/>
-        </w:rPr>
-        <w:t>«TongGia»</w:t>
-      </w:r>
-      <w:r>
-        <w:rPr>
-          <w:rFonts w:asciiTheme="majorHAnsi" w:hAnsiTheme="majorHAnsi" w:cstheme="majorHAnsi"/>
-          <w:sz w:val="26"/>
-          <w:szCs w:val="26"/>
-          <w:lang w:val="en-US"/>
-        </w:rPr>
-        <w:fldChar w:fldCharType="end"/>
-      </w:r>
     </w:p>
     <w:p>
       <w:pPr>
@@ -1174,6 +1322,7 @@
     <w:lsdException w:name="HTML Sample" w:semiHidden="1" w:unhideWhenUsed="1"/>
     <w:lsdException w:name="HTML Typewriter" w:semiHidden="1" w:unhideWhenUsed="1"/>
     <w:lsdException w:name="HTML Variable" w:semiHidden="1" w:unhideWhenUsed="1"/>
+    <w:lsdException w:name="Normal Table" w:semiHidden="1" w:unhideWhenUsed="1"/>
     <w:lsdException w:name="annotation subject" w:semiHidden="1" w:unhideWhenUsed="1"/>
     <w:lsdException w:name="No List" w:semiHidden="1" w:unhideWhenUsed="1"/>
     <w:lsdException w:name="Outline List 1" w:semiHidden="1" w:unhideWhenUsed="1"/>
@@ -1216,8 +1365,11 @@
     <w:lsdException w:name="Table Contemporary" w:semiHidden="1" w:unhideWhenUsed="1"/>
     <w:lsdException w:name="Table Elegant" w:semiHidden="1" w:unhideWhenUsed="1"/>
     <w:lsdException w:name="Table Professional" w:semiHidden="1" w:unhideWhenUsed="1"/>
+    <w:lsdException w:name="Table Subtle 1" w:semiHidden="1" w:unhideWhenUsed="1"/>
     <w:lsdException w:name="Table Subtle 2" w:semiHidden="1" w:unhideWhenUsed="1"/>
     <w:lsdException w:name="Table Web 1" w:semiHidden="1" w:unhideWhenUsed="1"/>
+    <w:lsdException w:name="Table Web 2" w:semiHidden="1" w:unhideWhenUsed="1"/>
+    <w:lsdException w:name="Table Web 3" w:semiHidden="1" w:unhideWhenUsed="1"/>
     <w:lsdException w:name="Balloon Text" w:semiHidden="1" w:unhideWhenUsed="1"/>
     <w:lsdException w:name="Table Grid" w:uiPriority="39"/>
     <w:lsdException w:name="Table Theme" w:semiHidden="1" w:unhideWhenUsed="1"/>

</xml_diff>

<commit_message>
cap nhat giao dien
</commit_message>
<xml_diff>
--- a/appWinform/appWinform/bin/Debug/reportPhieuNhap.docx
+++ b/appWinform/appWinform/bin/Debug/reportPhieuNhap.docx
@@ -87,7 +87,7 @@
           <w:szCs w:val="26"/>
           <w:lang w:val="en-US"/>
         </w:rPr>
-        <w:t>09/06/2022 - 10:05:47 PM</w:t>
+        <w:t>15/06/2022 - 01:24:30 PM</w:t>
       </w:r>
       <w:r>
         <w:rPr>
@@ -360,402 +360,483 @@
         <w:tab/>
       </w:r>
     </w:p>
-    <w:p>
-      <w:pPr>
-        <w:tabs>
-          <w:tab w:val="left" w:pos="4140"/>
-          <w:tab w:val="right" w:pos="8460"/>
-        </w:tabs>
-        <w:rPr>
-          <w:rFonts w:asciiTheme="majorHAnsi" w:hAnsiTheme="majorHAnsi" w:cstheme="majorHAnsi"/>
-          <w:b/>
-          <w:sz w:val="26"/>
-          <w:szCs w:val="26"/>
-          <w:lang w:val="en-US"/>
-        </w:rPr>
-      </w:pPr>
-      <w:r>
-        <w:rPr>
-          <w:rFonts w:asciiTheme="majorHAnsi" w:hAnsiTheme="majorHAnsi" w:cstheme="majorHAnsi"/>
-          <w:b/>
-          <w:sz w:val="26"/>
-          <w:szCs w:val="26"/>
-          <w:lang w:val="en-US"/>
-        </w:rPr>
-        <w:t xml:space="preserve">Tên sản phẩm </w:t>
-      </w:r>
-      <w:r>
-        <w:rPr>
-          <w:rFonts w:asciiTheme="majorHAnsi" w:hAnsiTheme="majorHAnsi" w:cstheme="majorHAnsi"/>
-          <w:b/>
-          <w:sz w:val="26"/>
-          <w:szCs w:val="26"/>
-          <w:lang w:val="en-US"/>
-        </w:rPr>
-        <w:tab/>
-        <w:t xml:space="preserve">Số lượng </w:t>
-      </w:r>
-      <w:r>
-        <w:rPr>
-          <w:rFonts w:asciiTheme="majorHAnsi" w:hAnsiTheme="majorHAnsi" w:cstheme="majorHAnsi"/>
-          <w:b/>
-          <w:sz w:val="26"/>
-          <w:szCs w:val="26"/>
-          <w:lang w:val="en-US"/>
-        </w:rPr>
-        <w:tab/>
-        <w:t>Đơn giá</w:t>
-      </w:r>
-    </w:p>
-    <w:p>
-      <w:pPr>
-        <w:tabs>
-          <w:tab w:val="left" w:pos="3960"/>
-          <w:tab w:val="right" w:pos="7920"/>
-        </w:tabs>
-        <w:rPr>
-          <w:rFonts w:asciiTheme="majorHAnsi" w:hAnsiTheme="majorHAnsi" w:cstheme="majorHAnsi"/>
-          <w:bCs/>
-          <w:sz w:val="26"/>
-          <w:szCs w:val="26"/>
-          <w:lang w:val="en-US"/>
-        </w:rPr>
-      </w:pPr>
-      <w:r>
-        <w:rPr>
-          <w:rFonts w:asciiTheme="majorHAnsi" w:hAnsiTheme="majorHAnsi" w:cstheme="majorHAnsi"/>
-          <w:bCs/>
-          <w:sz w:val="26"/>
-          <w:szCs w:val="26"/>
-          <w:lang w:val="en-US"/>
-        </w:rPr>
-        <w:fldChar w:fldCharType="begin"/>
-      </w:r>
-      <w:r>
-        <w:rPr>
-          <w:rFonts w:asciiTheme="majorHAnsi" w:hAnsiTheme="majorHAnsi" w:cstheme="majorHAnsi"/>
-          <w:bCs/>
-          <w:sz w:val="26"/>
-          <w:szCs w:val="26"/>
-          <w:lang w:val="en-US"/>
-        </w:rPr>
-        <w:instrText xml:space="preserve"> MERGEFIELD  TableStart:ListSP  \* MERGEFORMAT </w:instrText>
-      </w:r>
-      <w:r>
-        <w:rPr>
-          <w:rFonts w:asciiTheme="majorHAnsi" w:hAnsiTheme="majorHAnsi" w:cstheme="majorHAnsi"/>
-          <w:bCs/>
-          <w:sz w:val="26"/>
-          <w:szCs w:val="26"/>
-          <w:lang w:val="en-US"/>
-        </w:rPr>
-        <w:fldChar w:fldCharType="separate"/>
-      </w:r>
-      <w:r>
-        <w:rPr>
-          <w:rFonts w:asciiTheme="majorHAnsi" w:hAnsiTheme="majorHAnsi" w:cstheme="majorHAnsi"/>
-          <w:bCs/>
-          <w:noProof/>
-          <w:sz w:val="26"/>
-          <w:szCs w:val="26"/>
-          <w:lang w:val="en-US"/>
-        </w:rPr>
-        <w:t>«</w:t>
-      </w:r>
-      <w:r>
-        <w:rPr>
-          <w:rFonts w:asciiTheme="majorHAnsi" w:hAnsiTheme="majorHAnsi" w:cstheme="majorHAnsi"/>
-          <w:bCs/>
-          <w:noProof/>
-          <w:sz w:val="26"/>
-          <w:szCs w:val="26"/>
-          <w:lang w:val="en-US"/>
-        </w:rPr>
-        <w:t>Begin</w:t>
-      </w:r>
-      <w:r>
-        <w:rPr>
-          <w:rFonts w:asciiTheme="majorHAnsi" w:hAnsiTheme="majorHAnsi" w:cstheme="majorHAnsi"/>
-          <w:bCs/>
-          <w:noProof/>
-          <w:sz w:val="26"/>
-          <w:szCs w:val="26"/>
-          <w:lang w:val="en-US"/>
-        </w:rPr>
-        <w:t>Group</w:t>
-      </w:r>
-      <w:r>
-        <w:rPr>
-          <w:rFonts w:asciiTheme="majorHAnsi" w:hAnsiTheme="majorHAnsi" w:cstheme="majorHAnsi"/>
-          <w:bCs/>
-          <w:noProof/>
-          <w:sz w:val="26"/>
-          <w:szCs w:val="26"/>
-          <w:lang w:val="en-US"/>
-        </w:rPr>
-        <w:t>:ListSP»</w:t>
-      </w:r>
-      <w:r>
-        <w:rPr>
-          <w:rFonts w:asciiTheme="majorHAnsi" w:hAnsiTheme="majorHAnsi" w:cstheme="majorHAnsi"/>
-          <w:bCs/>
-          <w:sz w:val="26"/>
-          <w:szCs w:val="26"/>
-          <w:lang w:val="en-US"/>
-        </w:rPr>
-        <w:fldChar w:fldCharType="end"/>
-      </w:r>
-    </w:p>
-    <w:p>
-      <w:pPr>
-        <w:tabs>
-          <w:tab w:val="right" w:pos="5220"/>
-          <w:tab w:val="right" w:pos="8460"/>
-        </w:tabs>
-        <w:rPr>
-          <w:rFonts w:asciiTheme="majorHAnsi" w:hAnsiTheme="majorHAnsi" w:cstheme="majorHAnsi"/>
-          <w:sz w:val="26"/>
-          <w:szCs w:val="26"/>
-          <w:lang w:val="en-US"/>
-        </w:rPr>
-      </w:pPr>
-      <w:r>
-        <w:rPr>
-          <w:rFonts w:asciiTheme="majorHAnsi" w:hAnsiTheme="majorHAnsi" w:cstheme="majorHAnsi"/>
-          <w:sz w:val="26"/>
-          <w:szCs w:val="26"/>
-          <w:lang w:val="en-US"/>
-        </w:rPr>
-        <w:fldChar w:fldCharType="begin"/>
-      </w:r>
-      <w:r>
-        <w:rPr>
-          <w:rFonts w:asciiTheme="majorHAnsi" w:hAnsiTheme="majorHAnsi" w:cstheme="majorHAnsi"/>
-          <w:sz w:val="26"/>
-          <w:szCs w:val="26"/>
-          <w:lang w:val="en-US"/>
-        </w:rPr>
-        <w:instrText xml:space="preserve"> MERGEFIELD  TenSP  \* MERGEFORMAT </w:instrText>
-      </w:r>
-      <w:r>
-        <w:rPr>
-          <w:rFonts w:asciiTheme="majorHAnsi" w:hAnsiTheme="majorHAnsi" w:cstheme="majorHAnsi"/>
-          <w:sz w:val="26"/>
-          <w:szCs w:val="26"/>
-          <w:lang w:val="en-US"/>
-        </w:rPr>
-        <w:fldChar w:fldCharType="separate"/>
-      </w:r>
-      <w:r>
-        <w:rPr>
-          <w:rFonts w:asciiTheme="majorHAnsi" w:hAnsiTheme="majorHAnsi" w:cstheme="majorHAnsi"/>
-          <w:noProof/>
-          <w:sz w:val="26"/>
-          <w:szCs w:val="26"/>
-          <w:lang w:val="en-US"/>
-        </w:rPr>
-        <w:t>«TenSP»</w:t>
-      </w:r>
-      <w:r>
-        <w:rPr>
-          <w:rFonts w:asciiTheme="majorHAnsi" w:hAnsiTheme="majorHAnsi" w:cstheme="majorHAnsi"/>
-          <w:sz w:val="26"/>
-          <w:szCs w:val="26"/>
-          <w:lang w:val="en-US"/>
-        </w:rPr>
-        <w:fldChar w:fldCharType="end"/>
-      </w:r>
-      <w:r>
-        <w:rPr>
-          <w:rFonts w:asciiTheme="majorHAnsi" w:hAnsiTheme="majorHAnsi" w:cstheme="majorHAnsi"/>
-          <w:sz w:val="26"/>
-          <w:szCs w:val="26"/>
-          <w:lang w:val="en-US"/>
-        </w:rPr>
-        <w:tab/>
-      </w:r>
-      <w:r>
-        <w:rPr>
-          <w:rFonts w:asciiTheme="majorHAnsi" w:hAnsiTheme="majorHAnsi" w:cstheme="majorHAnsi"/>
-          <w:sz w:val="26"/>
-          <w:szCs w:val="26"/>
-          <w:lang w:val="en-US"/>
-        </w:rPr>
-        <w:fldChar w:fldCharType="begin"/>
-      </w:r>
-      <w:r>
-        <w:rPr>
-          <w:rFonts w:asciiTheme="majorHAnsi" w:hAnsiTheme="majorHAnsi" w:cstheme="majorHAnsi"/>
-          <w:sz w:val="26"/>
-          <w:szCs w:val="26"/>
-          <w:lang w:val="en-US"/>
-        </w:rPr>
-        <w:instrText xml:space="preserve"> MERGEFIELD  SoLuong  \* MERGEFORMAT </w:instrText>
-      </w:r>
-      <w:r>
-        <w:rPr>
-          <w:rFonts w:asciiTheme="majorHAnsi" w:hAnsiTheme="majorHAnsi" w:cstheme="majorHAnsi"/>
-          <w:sz w:val="26"/>
-          <w:szCs w:val="26"/>
-          <w:lang w:val="en-US"/>
-        </w:rPr>
-        <w:fldChar w:fldCharType="separate"/>
-      </w:r>
-      <w:r>
-        <w:rPr>
-          <w:rFonts w:asciiTheme="majorHAnsi" w:hAnsiTheme="majorHAnsi" w:cstheme="majorHAnsi"/>
-          <w:noProof/>
-          <w:sz w:val="26"/>
-          <w:szCs w:val="26"/>
-          <w:lang w:val="en-US"/>
-        </w:rPr>
-        <w:t>«SoLuong»</w:t>
-      </w:r>
-      <w:r>
-        <w:rPr>
-          <w:rFonts w:asciiTheme="majorHAnsi" w:hAnsiTheme="majorHAnsi" w:cstheme="majorHAnsi"/>
-          <w:sz w:val="26"/>
-          <w:szCs w:val="26"/>
-          <w:lang w:val="en-US"/>
-        </w:rPr>
-        <w:fldChar w:fldCharType="end"/>
-      </w:r>
-      <w:r>
-        <w:rPr>
-          <w:rFonts w:asciiTheme="majorHAnsi" w:hAnsiTheme="majorHAnsi" w:cstheme="majorHAnsi"/>
-          <w:sz w:val="26"/>
-          <w:szCs w:val="26"/>
-          <w:lang w:val="en-US"/>
-        </w:rPr>
-        <w:tab/>
-      </w:r>
-      <w:r>
-        <w:rPr>
-          <w:rFonts w:asciiTheme="majorHAnsi" w:hAnsiTheme="majorHAnsi" w:cstheme="majorHAnsi"/>
-          <w:sz w:val="26"/>
-          <w:szCs w:val="26"/>
-          <w:lang w:val="en-US"/>
-        </w:rPr>
-        <w:fldChar w:fldCharType="begin"/>
-      </w:r>
-      <w:r>
-        <w:rPr>
-          <w:rFonts w:asciiTheme="majorHAnsi" w:hAnsiTheme="majorHAnsi" w:cstheme="majorHAnsi"/>
-          <w:sz w:val="26"/>
-          <w:szCs w:val="26"/>
-          <w:lang w:val="en-US"/>
-        </w:rPr>
-        <w:instrText xml:space="preserve"> MERGEFIELD  Gia  \* MERGEFORMAT </w:instrText>
-      </w:r>
-      <w:r>
-        <w:rPr>
-          <w:rFonts w:asciiTheme="majorHAnsi" w:hAnsiTheme="majorHAnsi" w:cstheme="majorHAnsi"/>
-          <w:sz w:val="26"/>
-          <w:szCs w:val="26"/>
-          <w:lang w:val="en-US"/>
-        </w:rPr>
-        <w:fldChar w:fldCharType="separate"/>
-      </w:r>
-      <w:r>
-        <w:rPr>
-          <w:rFonts w:asciiTheme="majorHAnsi" w:hAnsiTheme="majorHAnsi" w:cstheme="majorHAnsi"/>
-          <w:noProof/>
-          <w:sz w:val="26"/>
-          <w:szCs w:val="26"/>
-          <w:lang w:val="en-US"/>
-        </w:rPr>
-        <w:t>«Gia»</w:t>
-      </w:r>
-      <w:r>
-        <w:rPr>
-          <w:rFonts w:asciiTheme="majorHAnsi" w:hAnsiTheme="majorHAnsi" w:cstheme="majorHAnsi"/>
-          <w:sz w:val="26"/>
-          <w:szCs w:val="26"/>
-          <w:lang w:val="en-US"/>
-        </w:rPr>
-        <w:fldChar w:fldCharType="end"/>
-      </w:r>
-    </w:p>
-    <w:p>
-      <w:pPr>
-        <w:tabs>
-          <w:tab w:val="left" w:pos="3960"/>
-          <w:tab w:val="right" w:pos="7920"/>
-        </w:tabs>
-        <w:rPr>
-          <w:rFonts w:asciiTheme="majorHAnsi" w:hAnsiTheme="majorHAnsi" w:cstheme="majorHAnsi"/>
-          <w:sz w:val="26"/>
-          <w:szCs w:val="26"/>
-          <w:lang w:val="en-US"/>
-        </w:rPr>
-      </w:pPr>
-      <w:r>
-        <w:rPr>
-          <w:rFonts w:asciiTheme="majorHAnsi" w:hAnsiTheme="majorHAnsi" w:cstheme="majorHAnsi"/>
-          <w:sz w:val="26"/>
-          <w:szCs w:val="26"/>
-          <w:lang w:val="en-US"/>
-        </w:rPr>
-        <w:fldChar w:fldCharType="begin"/>
-      </w:r>
-      <w:r>
-        <w:rPr>
-          <w:rFonts w:asciiTheme="majorHAnsi" w:hAnsiTheme="majorHAnsi" w:cstheme="majorHAnsi"/>
-          <w:sz w:val="26"/>
-          <w:szCs w:val="26"/>
-          <w:lang w:val="en-US"/>
-        </w:rPr>
-        <w:instrText xml:space="preserve"> MERGEFIELD  TableEnd:ListSP  \* MERGEFORMAT </w:instrText>
-      </w:r>
-      <w:r>
-        <w:rPr>
-          <w:rFonts w:asciiTheme="majorHAnsi" w:hAnsiTheme="majorHAnsi" w:cstheme="majorHAnsi"/>
-          <w:sz w:val="26"/>
-          <w:szCs w:val="26"/>
-          <w:lang w:val="en-US"/>
-        </w:rPr>
-        <w:fldChar w:fldCharType="separate"/>
-      </w:r>
-      <w:r>
-        <w:rPr>
-          <w:rFonts w:asciiTheme="majorHAnsi" w:hAnsiTheme="majorHAnsi" w:cstheme="majorHAnsi"/>
-          <w:noProof/>
-          <w:sz w:val="26"/>
-          <w:szCs w:val="26"/>
-          <w:lang w:val="en-US"/>
-        </w:rPr>
-        <w:t>«End</w:t>
-      </w:r>
-      <w:r>
-        <w:rPr>
-          <w:rFonts w:asciiTheme="majorHAnsi" w:hAnsiTheme="majorHAnsi" w:cstheme="majorHAnsi"/>
-          <w:noProof/>
-          <w:sz w:val="26"/>
-          <w:szCs w:val="26"/>
-          <w:lang w:val="en-US"/>
-        </w:rPr>
-        <w:t>Group</w:t>
-      </w:r>
-      <w:r>
-        <w:rPr>
-          <w:rFonts w:asciiTheme="majorHAnsi" w:hAnsiTheme="majorHAnsi" w:cstheme="majorHAnsi"/>
-          <w:noProof/>
-          <w:sz w:val="26"/>
-          <w:szCs w:val="26"/>
-          <w:lang w:val="en-US"/>
-        </w:rPr>
-        <w:t>:ListSP»</w:t>
-      </w:r>
-      <w:r>
-        <w:rPr>
-          <w:rFonts w:asciiTheme="majorHAnsi" w:hAnsiTheme="majorHAnsi" w:cstheme="majorHAnsi"/>
-          <w:sz w:val="26"/>
-          <w:szCs w:val="26"/>
-          <w:lang w:val="en-US"/>
-        </w:rPr>
-        <w:fldChar w:fldCharType="end"/>
-      </w:r>
-    </w:p>
+    <w:tbl>
+      <w:tblPr>
+        <w:tblStyle w:val="PlainTable4"/>
+        <w:tblW w:w="0" w:type="auto"/>
+        <w:shd w:val="clear" w:color="auto" w:fill="FFFFFF" w:themeFill="background1"/>
+        <w:tblLook w:val="04A0" w:firstRow="1" w:lastRow="0" w:firstColumn="1" w:lastColumn="0" w:noHBand="0" w:noVBand="1"/>
+      </w:tblPr>
+      <w:tblGrid>
+        <w:gridCol w:w="3661"/>
+        <w:gridCol w:w="1609"/>
+        <w:gridCol w:w="3338"/>
+      </w:tblGrid>
+      <w:tr>
+        <w:trPr>
+          <w:cnfStyle w:val="100000000000" w:firstRow="1" w:lastRow="0" w:firstColumn="0" w:lastColumn="0" w:oddVBand="0" w:evenVBand="0" w:oddHBand="0" w:evenHBand="0" w:firstRowFirstColumn="0" w:firstRowLastColumn="0" w:lastRowFirstColumn="0" w:lastRowLastColumn="0"/>
+          <w:trHeight w:val="510"/>
+        </w:trPr>
+        <w:tc>
+          <w:tcPr>
+            <w:cnfStyle w:val="001000000000" w:firstRow="0" w:lastRow="0" w:firstColumn="1" w:lastColumn="0" w:oddVBand="0" w:evenVBand="0" w:oddHBand="0" w:evenHBand="0" w:firstRowFirstColumn="0" w:firstRowLastColumn="0" w:lastRowFirstColumn="0" w:lastRowLastColumn="0"/>
+            <w:tcW w:w="3661" w:type="dxa"/>
+            <w:shd w:val="clear" w:color="auto" w:fill="FFFFFF" w:themeFill="background1"/>
+          </w:tcPr>
+          <w:p>
+            <w:pPr>
+              <w:tabs>
+                <w:tab w:val="left" w:pos="4140"/>
+                <w:tab w:val="right" w:pos="8460"/>
+              </w:tabs>
+              <w:jc w:val="center"/>
+              <w:rPr>
+                <w:rFonts w:asciiTheme="majorHAnsi" w:hAnsiTheme="majorHAnsi" w:cstheme="majorHAnsi"/>
+                <w:b w:val="0"/>
+                <w:sz w:val="26"/>
+                <w:szCs w:val="26"/>
+                <w:lang w:val="en-US"/>
+              </w:rPr>
+            </w:pPr>
+            <w:r>
+              <w:rPr>
+                <w:rFonts w:asciiTheme="majorHAnsi" w:hAnsiTheme="majorHAnsi" w:cstheme="majorHAnsi"/>
+                <w:sz w:val="26"/>
+                <w:szCs w:val="26"/>
+                <w:lang w:val="en-US"/>
+              </w:rPr>
+              <w:t>Tên sản phẩm</w:t>
+            </w:r>
+          </w:p>
+        </w:tc>
+        <w:tc>
+          <w:tcPr>
+            <w:tcW w:w="1609" w:type="dxa"/>
+            <w:shd w:val="clear" w:color="auto" w:fill="FFFFFF" w:themeFill="background1"/>
+          </w:tcPr>
+          <w:p>
+            <w:pPr>
+              <w:tabs>
+                <w:tab w:val="left" w:pos="4140"/>
+                <w:tab w:val="right" w:pos="8460"/>
+              </w:tabs>
+              <w:jc w:val="center"/>
+              <w:cnfStyle w:val="100000000000" w:firstRow="1" w:lastRow="0" w:firstColumn="0" w:lastColumn="0" w:oddVBand="0" w:evenVBand="0" w:oddHBand="0" w:evenHBand="0" w:firstRowFirstColumn="0" w:firstRowLastColumn="0" w:lastRowFirstColumn="0" w:lastRowLastColumn="0"/>
+              <w:rPr>
+                <w:rFonts w:asciiTheme="majorHAnsi" w:hAnsiTheme="majorHAnsi" w:cstheme="majorHAnsi"/>
+                <w:b w:val="0"/>
+                <w:sz w:val="26"/>
+                <w:szCs w:val="26"/>
+                <w:lang w:val="en-US"/>
+              </w:rPr>
+            </w:pPr>
+            <w:r>
+              <w:rPr>
+                <w:rFonts w:asciiTheme="majorHAnsi" w:hAnsiTheme="majorHAnsi" w:cstheme="majorHAnsi"/>
+                <w:sz w:val="26"/>
+                <w:szCs w:val="26"/>
+                <w:lang w:val="en-US"/>
+              </w:rPr>
+              <w:t>Số lượng</w:t>
+            </w:r>
+          </w:p>
+        </w:tc>
+        <w:tc>
+          <w:tcPr>
+            <w:tcW w:w="3338" w:type="dxa"/>
+            <w:shd w:val="clear" w:color="auto" w:fill="FFFFFF" w:themeFill="background1"/>
+          </w:tcPr>
+          <w:p>
+            <w:pPr>
+              <w:tabs>
+                <w:tab w:val="left" w:pos="4140"/>
+                <w:tab w:val="right" w:pos="8460"/>
+              </w:tabs>
+              <w:jc w:val="center"/>
+              <w:cnfStyle w:val="100000000000" w:firstRow="1" w:lastRow="0" w:firstColumn="0" w:lastColumn="0" w:oddVBand="0" w:evenVBand="0" w:oddHBand="0" w:evenHBand="0" w:firstRowFirstColumn="0" w:firstRowLastColumn="0" w:lastRowFirstColumn="0" w:lastRowLastColumn="0"/>
+              <w:rPr>
+                <w:rFonts w:asciiTheme="majorHAnsi" w:hAnsiTheme="majorHAnsi" w:cstheme="majorHAnsi"/>
+                <w:b w:val="0"/>
+                <w:sz w:val="26"/>
+                <w:szCs w:val="26"/>
+                <w:lang w:val="en-US"/>
+              </w:rPr>
+            </w:pPr>
+            <w:r>
+              <w:rPr>
+                <w:rFonts w:asciiTheme="majorHAnsi" w:hAnsiTheme="majorHAnsi" w:cstheme="majorHAnsi"/>
+                <w:sz w:val="26"/>
+                <w:szCs w:val="26"/>
+                <w:lang w:val="en-US"/>
+              </w:rPr>
+              <w:t>Đơn giá</w:t>
+            </w:r>
+          </w:p>
+        </w:tc>
+      </w:tr>
+      <w:tr>
+        <w:trPr>
+          <w:cnfStyle w:val="000000100000" w:firstRow="0" w:lastRow="0" w:firstColumn="0" w:lastColumn="0" w:oddVBand="0" w:evenVBand="0" w:oddHBand="1" w:evenHBand="0" w:firstRowFirstColumn="0" w:firstRowLastColumn="0" w:lastRowFirstColumn="0" w:lastRowLastColumn="0"/>
+          <w:trHeight w:val="510"/>
+        </w:trPr>
+        <w:tc>
+          <w:tcPr>
+            <w:cnfStyle w:val="001000000000" w:firstRow="0" w:lastRow="0" w:firstColumn="1" w:lastColumn="0" w:oddVBand="0" w:evenVBand="0" w:oddHBand="0" w:evenHBand="0" w:firstRowFirstColumn="0" w:firstRowLastColumn="0" w:lastRowFirstColumn="0" w:lastRowLastColumn="0"/>
+            <w:tcW w:w="3661" w:type="dxa"/>
+            <w:shd w:val="clear" w:color="auto" w:fill="FFFFFF" w:themeFill="background1"/>
+          </w:tcPr>
+          <w:p>
+            <w:pPr>
+              <w:tabs>
+                <w:tab w:val="left" w:pos="3960"/>
+                <w:tab w:val="right" w:pos="7920"/>
+              </w:tabs>
+              <w:spacing w:after="120" w:line="257" w:lineRule="auto"/>
+              <w:rPr>
+                <w:rFonts w:asciiTheme="majorHAnsi" w:hAnsiTheme="majorHAnsi" w:cstheme="majorHAnsi"/>
+                <w:b w:val="0"/>
+                <w:sz w:val="26"/>
+                <w:szCs w:val="26"/>
+                <w:lang w:val="en-US"/>
+              </w:rPr>
+            </w:pPr>
+            <w:r>
+              <w:rPr>
+                <w:rFonts w:asciiTheme="majorHAnsi" w:hAnsiTheme="majorHAnsi" w:cstheme="majorHAnsi"/>
+                <w:sz w:val="26"/>
+                <w:szCs w:val="26"/>
+                <w:lang w:val="en-US"/>
+              </w:rPr>
+              <w:fldChar w:fldCharType="begin"/>
+            </w:r>
+            <w:r>
+              <w:rPr>
+                <w:rFonts w:asciiTheme="majorHAnsi" w:hAnsiTheme="majorHAnsi" w:cstheme="majorHAnsi"/>
+                <w:sz w:val="26"/>
+                <w:szCs w:val="26"/>
+                <w:lang w:val="en-US"/>
+              </w:rPr>
+              <w:instrText xml:space="preserve"> MERGEFIELD  TableStart:ListSP  \* MERGEFORMAT </w:instrText>
+            </w:r>
+            <w:r>
+              <w:rPr>
+                <w:rFonts w:asciiTheme="majorHAnsi" w:hAnsiTheme="majorHAnsi" w:cstheme="majorHAnsi"/>
+                <w:sz w:val="26"/>
+                <w:szCs w:val="26"/>
+                <w:lang w:val="en-US"/>
+              </w:rPr>
+              <w:fldChar w:fldCharType="separate"/>
+            </w:r>
+            <w:r>
+              <w:rPr>
+                <w:rFonts w:asciiTheme="majorHAnsi" w:hAnsiTheme="majorHAnsi" w:cstheme="majorHAnsi"/>
+                <w:noProof/>
+                <w:sz w:val="26"/>
+                <w:szCs w:val="26"/>
+                <w:lang w:val="en-US"/>
+              </w:rPr>
+              <w:t>«</w:t>
+            </w:r>
+            <w:r>
+              <w:rPr>
+                <w:rFonts w:asciiTheme="majorHAnsi" w:hAnsiTheme="majorHAnsi" w:cstheme="majorHAnsi"/>
+                <w:noProof/>
+                <w:sz w:val="26"/>
+                <w:szCs w:val="26"/>
+                <w:lang w:val="en-US"/>
+              </w:rPr>
+              <w:t>BeginGroup</w:t>
+            </w:r>
+            <w:r>
+              <w:rPr>
+                <w:rFonts w:asciiTheme="majorHAnsi" w:hAnsiTheme="majorHAnsi" w:cstheme="majorHAnsi"/>
+                <w:noProof/>
+                <w:sz w:val="26"/>
+                <w:szCs w:val="26"/>
+                <w:lang w:val="en-US"/>
+              </w:rPr>
+              <w:t>:ListSP»</w:t>
+            </w:r>
+            <w:r>
+              <w:rPr>
+                <w:rFonts w:asciiTheme="majorHAnsi" w:hAnsiTheme="majorHAnsi" w:cstheme="majorHAnsi"/>
+                <w:sz w:val="26"/>
+                <w:szCs w:val="26"/>
+                <w:lang w:val="en-US"/>
+              </w:rPr>
+              <w:fldChar w:fldCharType="end"/>
+            </w:r>
+            <w:r>
+              <w:rPr>
+                <w:rFonts w:asciiTheme="majorHAnsi" w:hAnsiTheme="majorHAnsi" w:cstheme="majorHAnsi"/>
+                <w:sz w:val="26"/>
+                <w:szCs w:val="26"/>
+                <w:lang w:val="en-US"/>
+              </w:rPr>
+              <w:fldChar w:fldCharType="begin"/>
+            </w:r>
+            <w:r>
+              <w:rPr>
+                <w:rFonts w:asciiTheme="majorHAnsi" w:hAnsiTheme="majorHAnsi" w:cstheme="majorHAnsi"/>
+                <w:sz w:val="26"/>
+                <w:szCs w:val="26"/>
+                <w:lang w:val="en-US"/>
+              </w:rPr>
+              <w:instrText xml:space="preserve"> AUTONUM  \* Arabic </w:instrText>
+            </w:r>
+            <w:r>
+              <w:rPr>
+                <w:rFonts w:asciiTheme="majorHAnsi" w:hAnsiTheme="majorHAnsi" w:cstheme="majorHAnsi"/>
+                <w:sz w:val="26"/>
+                <w:szCs w:val="26"/>
+                <w:lang w:val="en-US"/>
+              </w:rPr>
+              <w:fldChar w:fldCharType="end"/>
+            </w:r>
+            <w:r>
+              <w:rPr>
+                <w:rFonts w:asciiTheme="majorHAnsi" w:hAnsiTheme="majorHAnsi" w:cstheme="majorHAnsi"/>
+                <w:sz w:val="26"/>
+                <w:szCs w:val="26"/>
+                <w:lang w:val="en-US"/>
+              </w:rPr>
+              <w:t xml:space="preserve"> </w:t>
+            </w:r>
+            <w:r>
+              <w:rPr>
+                <w:rFonts w:asciiTheme="majorHAnsi" w:hAnsiTheme="majorHAnsi" w:cstheme="majorHAnsi"/>
+                <w:sz w:val="26"/>
+                <w:szCs w:val="26"/>
+                <w:lang w:val="en-US"/>
+              </w:rPr>
+              <w:fldChar w:fldCharType="begin"/>
+            </w:r>
+            <w:r>
+              <w:rPr>
+                <w:rFonts w:asciiTheme="majorHAnsi" w:hAnsiTheme="majorHAnsi" w:cstheme="majorHAnsi"/>
+                <w:sz w:val="26"/>
+                <w:szCs w:val="26"/>
+                <w:lang w:val="en-US"/>
+              </w:rPr>
+              <w:instrText xml:space="preserve"> MERGEFIELD  TenSP  \* MERGEFORMAT </w:instrText>
+            </w:r>
+            <w:r>
+              <w:rPr>
+                <w:rFonts w:asciiTheme="majorHAnsi" w:hAnsiTheme="majorHAnsi" w:cstheme="majorHAnsi"/>
+                <w:sz w:val="26"/>
+                <w:szCs w:val="26"/>
+                <w:lang w:val="en-US"/>
+              </w:rPr>
+              <w:fldChar w:fldCharType="separate"/>
+            </w:r>
+            <w:r>
+              <w:rPr>
+                <w:rFonts w:asciiTheme="majorHAnsi" w:hAnsiTheme="majorHAnsi" w:cstheme="majorHAnsi"/>
+                <w:noProof/>
+                <w:sz w:val="26"/>
+                <w:szCs w:val="26"/>
+                <w:lang w:val="en-US"/>
+              </w:rPr>
+              <w:t>«TenSP»</w:t>
+            </w:r>
+            <w:r>
+              <w:rPr>
+                <w:rFonts w:asciiTheme="majorHAnsi" w:hAnsiTheme="majorHAnsi" w:cstheme="majorHAnsi"/>
+                <w:sz w:val="26"/>
+                <w:szCs w:val="26"/>
+                <w:lang w:val="en-US"/>
+              </w:rPr>
+              <w:fldChar w:fldCharType="end"/>
+            </w:r>
+          </w:p>
+        </w:tc>
+        <w:tc>
+          <w:tcPr>
+            <w:tcW w:w="1609" w:type="dxa"/>
+            <w:shd w:val="clear" w:color="auto" w:fill="FFFFFF" w:themeFill="background1"/>
+          </w:tcPr>
+          <w:p>
+            <w:pPr>
+              <w:tabs>
+                <w:tab w:val="left" w:pos="4140"/>
+                <w:tab w:val="right" w:pos="8460"/>
+              </w:tabs>
+              <w:spacing w:after="120" w:line="257" w:lineRule="auto"/>
+              <w:jc w:val="right"/>
+              <w:cnfStyle w:val="000000100000" w:firstRow="0" w:lastRow="0" w:firstColumn="0" w:lastColumn="0" w:oddVBand="0" w:evenVBand="0" w:oddHBand="1" w:evenHBand="0" w:firstRowFirstColumn="0" w:firstRowLastColumn="0" w:lastRowFirstColumn="0" w:lastRowLastColumn="0"/>
+              <w:rPr>
+                <w:rFonts w:asciiTheme="majorHAnsi" w:hAnsiTheme="majorHAnsi" w:cstheme="majorHAnsi"/>
+                <w:b/>
+                <w:sz w:val="26"/>
+                <w:szCs w:val="26"/>
+                <w:lang w:val="en-US"/>
+              </w:rPr>
+            </w:pPr>
+            <w:r>
+              <w:rPr>
+                <w:rFonts w:asciiTheme="majorHAnsi" w:hAnsiTheme="majorHAnsi" w:cstheme="majorHAnsi"/>
+                <w:sz w:val="26"/>
+                <w:szCs w:val="26"/>
+                <w:lang w:val="en-US"/>
+              </w:rPr>
+              <w:fldChar w:fldCharType="begin"/>
+            </w:r>
+            <w:r>
+              <w:rPr>
+                <w:rFonts w:asciiTheme="majorHAnsi" w:hAnsiTheme="majorHAnsi" w:cstheme="majorHAnsi"/>
+                <w:sz w:val="26"/>
+                <w:szCs w:val="26"/>
+                <w:lang w:val="en-US"/>
+              </w:rPr>
+              <w:instrText xml:space="preserve"> MERGEFIELD  SoLuong  \* MERGEFORMAT </w:instrText>
+            </w:r>
+            <w:r>
+              <w:rPr>
+                <w:rFonts w:asciiTheme="majorHAnsi" w:hAnsiTheme="majorHAnsi" w:cstheme="majorHAnsi"/>
+                <w:sz w:val="26"/>
+                <w:szCs w:val="26"/>
+                <w:lang w:val="en-US"/>
+              </w:rPr>
+              <w:fldChar w:fldCharType="separate"/>
+            </w:r>
+            <w:r>
+              <w:rPr>
+                <w:rFonts w:asciiTheme="majorHAnsi" w:hAnsiTheme="majorHAnsi" w:cstheme="majorHAnsi"/>
+                <w:noProof/>
+                <w:sz w:val="26"/>
+                <w:szCs w:val="26"/>
+                <w:lang w:val="en-US"/>
+              </w:rPr>
+              <w:t>«SoLuong»</w:t>
+            </w:r>
+            <w:r>
+              <w:rPr>
+                <w:rFonts w:asciiTheme="majorHAnsi" w:hAnsiTheme="majorHAnsi" w:cstheme="majorHAnsi"/>
+                <w:sz w:val="26"/>
+                <w:szCs w:val="26"/>
+                <w:lang w:val="en-US"/>
+              </w:rPr>
+              <w:fldChar w:fldCharType="end"/>
+            </w:r>
+          </w:p>
+        </w:tc>
+        <w:tc>
+          <w:tcPr>
+            <w:tcW w:w="3338" w:type="dxa"/>
+            <w:shd w:val="clear" w:color="auto" w:fill="FFFFFF" w:themeFill="background1"/>
+          </w:tcPr>
+          <w:p>
+            <w:pPr>
+              <w:tabs>
+                <w:tab w:val="left" w:pos="3960"/>
+                <w:tab w:val="right" w:pos="7920"/>
+              </w:tabs>
+              <w:spacing w:after="120" w:line="257" w:lineRule="auto"/>
+              <w:jc w:val="right"/>
+              <w:cnfStyle w:val="000000100000" w:firstRow="0" w:lastRow="0" w:firstColumn="0" w:lastColumn="0" w:oddVBand="0" w:evenVBand="0" w:oddHBand="1" w:evenHBand="0" w:firstRowFirstColumn="0" w:firstRowLastColumn="0" w:lastRowFirstColumn="0" w:lastRowLastColumn="0"/>
+              <w:rPr>
+                <w:rFonts w:asciiTheme="majorHAnsi" w:hAnsiTheme="majorHAnsi" w:cstheme="majorHAnsi"/>
+                <w:sz w:val="26"/>
+                <w:szCs w:val="26"/>
+                <w:lang w:val="en-US"/>
+              </w:rPr>
+            </w:pPr>
+            <w:r>
+              <w:rPr>
+                <w:rFonts w:asciiTheme="majorHAnsi" w:hAnsiTheme="majorHAnsi" w:cstheme="majorHAnsi"/>
+                <w:sz w:val="26"/>
+                <w:szCs w:val="26"/>
+                <w:lang w:val="en-US"/>
+              </w:rPr>
+              <w:fldChar w:fldCharType="begin"/>
+            </w:r>
+            <w:r>
+              <w:rPr>
+                <w:rFonts w:asciiTheme="majorHAnsi" w:hAnsiTheme="majorHAnsi" w:cstheme="majorHAnsi"/>
+                <w:sz w:val="26"/>
+                <w:szCs w:val="26"/>
+                <w:lang w:val="en-US"/>
+              </w:rPr>
+              <w:instrText xml:space="preserve"> MERGEFIELD  Gia  \* MERGEFORMAT </w:instrText>
+            </w:r>
+            <w:r>
+              <w:rPr>
+                <w:rFonts w:asciiTheme="majorHAnsi" w:hAnsiTheme="majorHAnsi" w:cstheme="majorHAnsi"/>
+                <w:sz w:val="26"/>
+                <w:szCs w:val="26"/>
+                <w:lang w:val="en-US"/>
+              </w:rPr>
+              <w:fldChar w:fldCharType="separate"/>
+            </w:r>
+            <w:r>
+              <w:rPr>
+                <w:rFonts w:asciiTheme="majorHAnsi" w:hAnsiTheme="majorHAnsi" w:cstheme="majorHAnsi"/>
+                <w:noProof/>
+                <w:sz w:val="26"/>
+                <w:szCs w:val="26"/>
+                <w:lang w:val="en-US"/>
+              </w:rPr>
+              <w:t>«Gia»</w:t>
+            </w:r>
+            <w:r>
+              <w:rPr>
+                <w:rFonts w:asciiTheme="majorHAnsi" w:hAnsiTheme="majorHAnsi" w:cstheme="majorHAnsi"/>
+                <w:sz w:val="26"/>
+                <w:szCs w:val="26"/>
+                <w:lang w:val="en-US"/>
+              </w:rPr>
+              <w:fldChar w:fldCharType="end"/>
+            </w:r>
+            <w:r>
+              <w:rPr>
+                <w:rFonts w:asciiTheme="majorHAnsi" w:hAnsiTheme="majorHAnsi" w:cstheme="majorHAnsi"/>
+                <w:sz w:val="26"/>
+                <w:szCs w:val="26"/>
+                <w:lang w:val="en-US"/>
+              </w:rPr>
+              <w:fldChar w:fldCharType="begin"/>
+            </w:r>
+            <w:r>
+              <w:rPr>
+                <w:rFonts w:asciiTheme="majorHAnsi" w:hAnsiTheme="majorHAnsi" w:cstheme="majorHAnsi"/>
+                <w:sz w:val="26"/>
+                <w:szCs w:val="26"/>
+                <w:lang w:val="en-US"/>
+              </w:rPr>
+              <w:instrText xml:space="preserve"> MERGEFIELD  TableEnd:ListSP  \* MERGEFORMAT </w:instrText>
+            </w:r>
+            <w:r>
+              <w:rPr>
+                <w:rFonts w:asciiTheme="majorHAnsi" w:hAnsiTheme="majorHAnsi" w:cstheme="majorHAnsi"/>
+                <w:sz w:val="26"/>
+                <w:szCs w:val="26"/>
+                <w:lang w:val="en-US"/>
+              </w:rPr>
+              <w:fldChar w:fldCharType="separate"/>
+            </w:r>
+            <w:r>
+              <w:rPr>
+                <w:rFonts w:asciiTheme="majorHAnsi" w:hAnsiTheme="majorHAnsi" w:cstheme="majorHAnsi"/>
+                <w:noProof/>
+                <w:sz w:val="26"/>
+                <w:szCs w:val="26"/>
+                <w:lang w:val="en-US"/>
+              </w:rPr>
+              <w:t>«EndGroup:ListSP»</w:t>
+            </w:r>
+            <w:r>
+              <w:rPr>
+                <w:rFonts w:asciiTheme="majorHAnsi" w:hAnsiTheme="majorHAnsi" w:cstheme="majorHAnsi"/>
+                <w:sz w:val="26"/>
+                <w:szCs w:val="26"/>
+                <w:lang w:val="en-US"/>
+              </w:rPr>
+              <w:fldChar w:fldCharType="end"/>
+            </w:r>
+          </w:p>
+        </w:tc>
+      </w:tr>
+    </w:tbl>
     <w:p>
       <w:pPr>
         <w:rPr>
@@ -1639,6 +1720,74 @@
       <w:color w:val="808080"/>
     </w:rPr>
   </w:style>
+  <w:style w:type="table" w:styleId="TableGrid">
+    <w:name w:val="Table Grid"/>
+    <w:basedOn w:val="TableNormal"/>
+    <w:uiPriority w:val="39"/>
+    <w:rsid w:val="00E70A31"/>
+    <w:pPr>
+      <w:spacing w:after="0" w:line="240" w:lineRule="auto"/>
+    </w:pPr>
+    <w:tblPr>
+      <w:tblBorders>
+        <w:top w:val="single" w:sz="4" w:space="0" w:color="auto"/>
+        <w:left w:val="single" w:sz="4" w:space="0" w:color="auto"/>
+        <w:bottom w:val="single" w:sz="4" w:space="0" w:color="auto"/>
+        <w:right w:val="single" w:sz="4" w:space="0" w:color="auto"/>
+        <w:insideH w:val="single" w:sz="4" w:space="0" w:color="auto"/>
+        <w:insideV w:val="single" w:sz="4" w:space="0" w:color="auto"/>
+      </w:tblBorders>
+    </w:tblPr>
+  </w:style>
+  <w:style w:type="table" w:styleId="PlainTable4">
+    <w:name w:val="Plain Table 4"/>
+    <w:basedOn w:val="TableNormal"/>
+    <w:uiPriority w:val="44"/>
+    <w:rsid w:val="002C2B6B"/>
+    <w:pPr>
+      <w:spacing w:after="0" w:line="240" w:lineRule="auto"/>
+    </w:pPr>
+    <w:tblPr>
+      <w:tblStyleRowBandSize w:val="1"/>
+      <w:tblStyleColBandSize w:val="1"/>
+    </w:tblPr>
+    <w:tblStylePr w:type="firstRow">
+      <w:rPr>
+        <w:b/>
+        <w:bCs/>
+      </w:rPr>
+    </w:tblStylePr>
+    <w:tblStylePr w:type="lastRow">
+      <w:rPr>
+        <w:b/>
+        <w:bCs/>
+      </w:rPr>
+    </w:tblStylePr>
+    <w:tblStylePr w:type="firstCol">
+      <w:rPr>
+        <w:b/>
+        <w:bCs/>
+      </w:rPr>
+    </w:tblStylePr>
+    <w:tblStylePr w:type="lastCol">
+      <w:rPr>
+        <w:b/>
+        <w:bCs/>
+      </w:rPr>
+    </w:tblStylePr>
+    <w:tblStylePr w:type="band1Vert">
+      <w:tblPr/>
+      <w:tcPr>
+        <w:shd w:val="clear" w:color="auto" w:fill="F2F2F2" w:themeFill="background1" w:themeFillShade="F2"/>
+      </w:tcPr>
+    </w:tblStylePr>
+    <w:tblStylePr w:type="band1Horz">
+      <w:tblPr/>
+      <w:tcPr>
+        <w:shd w:val="clear" w:color="auto" w:fill="F2F2F2" w:themeFill="background1" w:themeFillShade="F2"/>
+      </w:tcPr>
+    </w:tblStylePr>
+  </w:style>
 </w:styles>
 </file>
 

</xml_diff>